<commit_message>
Added anna's work to the write-up.
</commit_message>
<xml_diff>
--- a/Homework3/write-up.docx
+++ b/Homework3/write-up.docx
@@ -279,13 +279,2046 @@
     <w:p>
       <w:pPr>
         <w:bidi w:val="0"/>
-        <w:rPr>
-          <w:rFonts w:eastAsiaTheme="minorEastAsia"/>
-        </w:rPr>
-      </w:pPr>
-      <w:r>
+        <w:spacing w:line="278" w:lineRule="auto"/>
+        <w:rPr>
+          <w:b/>
+          <w:bCs/>
+        </w:rPr>
+      </w:pPr>
+      <w:r>
+        <w:rPr>
+          <w:b/>
+          <w:bCs/>
+        </w:rPr>
         <w:lastRenderedPageBreak/>
-        <w:t xml:space="preserve">9. </w:t>
+        <w:t>8.</w:t>
+      </w:r>
+      <w:r>
+        <w:rPr>
+          <w:b/>
+          <w:bCs/>
+        </w:rPr>
+        <w:t xml:space="preserve"> </w:t>
+      </w:r>
+      <w:r>
+        <w:t>On the matching market frame with values as described in Lecture 5 Page 7</w:t>
+      </w:r>
+    </w:p>
+    <w:p>
+      <w:pPr>
+        <w:bidi w:val="0"/>
+        <w:spacing w:line="278" w:lineRule="auto"/>
+      </w:pPr>
+      <w:r>
+        <w:t>and on the example in q.2 the algorithms output identical prices.</w:t>
+      </w:r>
+    </w:p>
+    <w:p>
+      <w:pPr>
+        <w:bidi w:val="0"/>
+        <w:spacing w:line="278" w:lineRule="auto"/>
+        <w:rPr>
+          <w:b/>
+          <w:bCs/>
+        </w:rPr>
+      </w:pPr>
+      <w:r>
+        <w:rPr>
+          <w:b/>
+          <w:bCs/>
+        </w:rPr>
+        <w:drawing>
+          <wp:inline distT="0" distB="0" distL="0" distR="0" wp14:anchorId="04670555" wp14:editId="05FC859E">
+            <wp:extent cx="3111500" cy="1022350"/>
+            <wp:effectExtent l="0" t="0" r="0" b="6350"/>
+            <wp:docPr id="1750047601" name="תמונה 30" descr="A screen shot of a computer&#10;&#10;Description automatically generated"/>
+            <wp:cNvGraphicFramePr>
+              <a:graphicFrameLocks xmlns:a="http://schemas.openxmlformats.org/drawingml/2006/main" noChangeAspect="1"/>
+            </wp:cNvGraphicFramePr>
+            <a:graphic xmlns:a="http://schemas.openxmlformats.org/drawingml/2006/main">
+              <a:graphicData uri="http://schemas.openxmlformats.org/drawingml/2006/picture">
+                <pic:pic xmlns:pic="http://schemas.openxmlformats.org/drawingml/2006/picture">
+                  <pic:nvPicPr>
+                    <pic:cNvPr id="0" name="Picture 71" descr="A screen shot of a computer&#10;&#10;Description automatically generated"/>
+                    <pic:cNvPicPr>
+                      <a:picLocks noChangeAspect="1" noChangeArrowheads="1"/>
+                    </pic:cNvPicPr>
+                  </pic:nvPicPr>
+                  <pic:blipFill>
+                    <a:blip r:embed="rId5" cstate="print">
+                      <a:extLst>
+                        <a:ext uri="{28A0092B-C50C-407E-A947-70E740481C1C}">
+                          <a14:useLocalDpi xmlns:a14="http://schemas.microsoft.com/office/drawing/2010/main" val="0"/>
+                        </a:ext>
+                      </a:extLst>
+                    </a:blip>
+                    <a:srcRect/>
+                    <a:stretch>
+                      <a:fillRect/>
+                    </a:stretch>
+                  </pic:blipFill>
+                  <pic:spPr bwMode="auto">
+                    <a:xfrm>
+                      <a:off x="0" y="0"/>
+                      <a:ext cx="3111500" cy="1022350"/>
+                    </a:xfrm>
+                    <a:prstGeom prst="rect">
+                      <a:avLst/>
+                    </a:prstGeom>
+                    <a:noFill/>
+                    <a:ln>
+                      <a:noFill/>
+                    </a:ln>
+                  </pic:spPr>
+                </pic:pic>
+              </a:graphicData>
+            </a:graphic>
+          </wp:inline>
+        </w:drawing>
+      </w:r>
+    </w:p>
+    <w:p>
+      <w:pPr>
+        <w:bidi w:val="0"/>
+        <w:spacing w:line="278" w:lineRule="auto"/>
+        <w:rPr>
+          <w:b/>
+          <w:bCs/>
+        </w:rPr>
+      </w:pPr>
+      <w:r>
+        <w:rPr>
+          <w:b/>
+          <w:bCs/>
+        </w:rPr>
+        <w:drawing>
+          <wp:inline distT="0" distB="0" distL="0" distR="0" wp14:anchorId="79CE033E" wp14:editId="6F5F603A">
+            <wp:extent cx="2705100" cy="1257300"/>
+            <wp:effectExtent l="0" t="0" r="0" b="0"/>
+            <wp:docPr id="833312971" name="תמונה 29" descr="תמונה שמכילה טקסט, צילום מסך, גופן&#10;&#10;התיאור נוצר באופן אוטומטי"/>
+            <wp:cNvGraphicFramePr>
+              <a:graphicFrameLocks xmlns:a="http://schemas.openxmlformats.org/drawingml/2006/main" noChangeAspect="1"/>
+            </wp:cNvGraphicFramePr>
+            <a:graphic xmlns:a="http://schemas.openxmlformats.org/drawingml/2006/main">
+              <a:graphicData uri="http://schemas.openxmlformats.org/drawingml/2006/picture">
+                <pic:pic xmlns:pic="http://schemas.openxmlformats.org/drawingml/2006/picture">
+                  <pic:nvPicPr>
+                    <pic:cNvPr id="833312971" name="תמונה 29" descr="תמונה שמכילה טקסט, צילום מסך, גופן&#10;&#10;התיאור נוצר באופן אוטומטי"/>
+                    <pic:cNvPicPr>
+                      <a:picLocks noChangeAspect="1" noChangeArrowheads="1"/>
+                    </pic:cNvPicPr>
+                  </pic:nvPicPr>
+                  <pic:blipFill>
+                    <a:blip r:embed="rId6">
+                      <a:extLst>
+                        <a:ext uri="{28A0092B-C50C-407E-A947-70E740481C1C}">
+                          <a14:useLocalDpi xmlns:a14="http://schemas.microsoft.com/office/drawing/2010/main" val="0"/>
+                        </a:ext>
+                      </a:extLst>
+                    </a:blip>
+                    <a:srcRect/>
+                    <a:stretch>
+                      <a:fillRect/>
+                    </a:stretch>
+                  </pic:blipFill>
+                  <pic:spPr bwMode="auto">
+                    <a:xfrm>
+                      <a:off x="0" y="0"/>
+                      <a:ext cx="2705100" cy="1257300"/>
+                    </a:xfrm>
+                    <a:prstGeom prst="rect">
+                      <a:avLst/>
+                    </a:prstGeom>
+                    <a:noFill/>
+                    <a:ln>
+                      <a:noFill/>
+                    </a:ln>
+                  </pic:spPr>
+                </pic:pic>
+              </a:graphicData>
+            </a:graphic>
+          </wp:inline>
+        </w:drawing>
+      </w:r>
+    </w:p>
+    <w:p>
+      <w:pPr>
+        <w:bidi w:val="0"/>
+        <w:spacing w:line="278" w:lineRule="auto"/>
+        <w:rPr>
+          <w:b/>
+          <w:bCs/>
+        </w:rPr>
+      </w:pPr>
+    </w:p>
+    <w:p>
+      <w:pPr>
+        <w:bidi w:val="0"/>
+        <w:spacing w:line="278" w:lineRule="auto"/>
+      </w:pPr>
+      <w:r>
+        <w:t xml:space="preserve">On a random example for </w:t>
+      </w:r>
+      <m:oMath>
+        <m:r>
+          <w:rPr>
+            <w:rFonts w:ascii="Cambria Math" w:hAnsi="Cambria Math"/>
+          </w:rPr>
+          <m:t>n=m=20</m:t>
+        </m:r>
+      </m:oMath>
+      <w:r>
+        <w:t xml:space="preserve">, the algorithms output identical results in </w:t>
+      </w:r>
+      <m:oMath>
+        <m:r>
+          <w:rPr>
+            <w:rFonts w:ascii="Cambria Math" w:hAnsi="Cambria Math"/>
+          </w:rPr>
+          <m:t>54%</m:t>
+        </m:r>
+      </m:oMath>
+      <w:r>
+        <w:t xml:space="preserve"> of runs.</w:t>
+      </w:r>
+    </w:p>
+    <w:p>
+      <w:pPr>
+        <w:bidi w:val="0"/>
+        <w:spacing w:line="278" w:lineRule="auto"/>
+      </w:pPr>
+      <w:r>
+        <w:drawing>
+          <wp:inline distT="0" distB="0" distL="0" distR="0" wp14:anchorId="38FB70E8" wp14:editId="5881C8AD">
+            <wp:extent cx="5274310" cy="1313815"/>
+            <wp:effectExtent l="0" t="0" r="2540" b="635"/>
+            <wp:docPr id="1530946692" name="תמונה 28" descr="A black background with many small colored lines&#10;&#10;Description automatically generated with medium confidence"/>
+            <wp:cNvGraphicFramePr>
+              <a:graphicFrameLocks xmlns:a="http://schemas.openxmlformats.org/drawingml/2006/main" noChangeAspect="1"/>
+            </wp:cNvGraphicFramePr>
+            <a:graphic xmlns:a="http://schemas.openxmlformats.org/drawingml/2006/main">
+              <a:graphicData uri="http://schemas.openxmlformats.org/drawingml/2006/picture">
+                <pic:pic xmlns:pic="http://schemas.openxmlformats.org/drawingml/2006/picture">
+                  <pic:nvPicPr>
+                    <pic:cNvPr id="0" name="Picture 73" descr="A black background with many small colored lines&#10;&#10;Description automatically generated with medium confidence"/>
+                    <pic:cNvPicPr>
+                      <a:picLocks noChangeAspect="1" noChangeArrowheads="1"/>
+                    </pic:cNvPicPr>
+                  </pic:nvPicPr>
+                  <pic:blipFill>
+                    <a:blip r:embed="rId7" cstate="print">
+                      <a:extLst>
+                        <a:ext uri="{28A0092B-C50C-407E-A947-70E740481C1C}">
+                          <a14:useLocalDpi xmlns:a14="http://schemas.microsoft.com/office/drawing/2010/main" val="0"/>
+                        </a:ext>
+                      </a:extLst>
+                    </a:blip>
+                    <a:srcRect/>
+                    <a:stretch>
+                      <a:fillRect/>
+                    </a:stretch>
+                  </pic:blipFill>
+                  <pic:spPr bwMode="auto">
+                    <a:xfrm>
+                      <a:off x="0" y="0"/>
+                      <a:ext cx="5274310" cy="1313815"/>
+                    </a:xfrm>
+                    <a:prstGeom prst="rect">
+                      <a:avLst/>
+                    </a:prstGeom>
+                    <a:noFill/>
+                    <a:ln>
+                      <a:noFill/>
+                    </a:ln>
+                  </pic:spPr>
+                </pic:pic>
+              </a:graphicData>
+            </a:graphic>
+          </wp:inline>
+        </w:drawing>
+      </w:r>
+    </w:p>
+    <w:p>
+      <w:pPr>
+        <w:bidi w:val="0"/>
+        <w:spacing w:line="278" w:lineRule="auto"/>
+      </w:pPr>
+      <w:r>
+        <w:drawing>
+          <wp:inline distT="0" distB="0" distL="0" distR="0" wp14:anchorId="780479F0" wp14:editId="6D00F346">
+            <wp:extent cx="5274310" cy="1320165"/>
+            <wp:effectExtent l="0" t="0" r="2540" b="0"/>
+            <wp:docPr id="335579741" name="תמונה 27" descr="תמונה שמכילה צילום מסך, טקסט, גופן&#10;&#10;התיאור נוצר באופן אוטומטי"/>
+            <wp:cNvGraphicFramePr>
+              <a:graphicFrameLocks xmlns:a="http://schemas.openxmlformats.org/drawingml/2006/main" noChangeAspect="1"/>
+            </wp:cNvGraphicFramePr>
+            <a:graphic xmlns:a="http://schemas.openxmlformats.org/drawingml/2006/main">
+              <a:graphicData uri="http://schemas.openxmlformats.org/drawingml/2006/picture">
+                <pic:pic xmlns:pic="http://schemas.openxmlformats.org/drawingml/2006/picture">
+                  <pic:nvPicPr>
+                    <pic:cNvPr id="335579741" name="תמונה 27" descr="תמונה שמכילה צילום מסך, טקסט, גופן&#10;&#10;התיאור נוצר באופן אוטומטי"/>
+                    <pic:cNvPicPr>
+                      <a:picLocks noChangeAspect="1" noChangeArrowheads="1"/>
+                    </pic:cNvPicPr>
+                  </pic:nvPicPr>
+                  <pic:blipFill>
+                    <a:blip r:embed="rId8" cstate="print">
+                      <a:extLst>
+                        <a:ext uri="{28A0092B-C50C-407E-A947-70E740481C1C}">
+                          <a14:useLocalDpi xmlns:a14="http://schemas.microsoft.com/office/drawing/2010/main" val="0"/>
+                        </a:ext>
+                      </a:extLst>
+                    </a:blip>
+                    <a:srcRect/>
+                    <a:stretch>
+                      <a:fillRect/>
+                    </a:stretch>
+                  </pic:blipFill>
+                  <pic:spPr bwMode="auto">
+                    <a:xfrm>
+                      <a:off x="0" y="0"/>
+                      <a:ext cx="5274310" cy="1320165"/>
+                    </a:xfrm>
+                    <a:prstGeom prst="rect">
+                      <a:avLst/>
+                    </a:prstGeom>
+                    <a:noFill/>
+                    <a:ln>
+                      <a:noFill/>
+                    </a:ln>
+                  </pic:spPr>
+                </pic:pic>
+              </a:graphicData>
+            </a:graphic>
+          </wp:inline>
+        </w:drawing>
+      </w:r>
+    </w:p>
+    <w:p>
+      <w:pPr>
+        <w:bidi w:val="0"/>
+        <w:spacing w:line="278" w:lineRule="auto"/>
+        <w:rPr>
+          <w:b/>
+          <w:bCs/>
+        </w:rPr>
+      </w:pPr>
+    </w:p>
+    <w:p>
+      <w:pPr>
+        <w:bidi w:val="0"/>
+        <w:spacing w:line="278" w:lineRule="auto"/>
+        <w:rPr>
+          <w:b/>
+          <w:bCs/>
+        </w:rPr>
+      </w:pPr>
+      <w:r>
+        <w:rPr>
+          <w:b/>
+          <w:bCs/>
+        </w:rPr>
+        <w:t>Bonus question 2.</w:t>
+      </w:r>
+    </w:p>
+    <w:p>
+      <w:pPr>
+        <w:bidi w:val="0"/>
+        <w:spacing w:line="278" w:lineRule="auto"/>
+      </w:pPr>
+      <w:r>
+        <w:rPr>
+          <w:b/>
+          <w:bCs/>
+        </w:rPr>
+        <w:t>(a).</w:t>
+      </w:r>
+      <w:r>
+        <w:t xml:space="preserve"> We implemented the bonus routine random_bundles_valuations(n,m) and accompanying run_random_bundles_valuations() to run the VCG pricing algorithm on the randomly chosen context.</w:t>
+      </w:r>
+    </w:p>
+    <w:p>
+      <w:pPr>
+        <w:bidi w:val="0"/>
+        <w:spacing w:line="278" w:lineRule="auto"/>
+      </w:pPr>
+      <w:r>
+        <w:t xml:space="preserve">To simplify the analysis we also implemented the sorted version, random_bundles_valuations_sorted(n, m) similarly generates a matching market </w:t>
+      </w:r>
+      <w:r>
+        <w:lastRenderedPageBreak/>
+        <w:t xml:space="preserve">context for </w:t>
+      </w:r>
+      <m:oMath>
+        <m:r>
+          <w:rPr>
+            <w:rFonts w:ascii="Cambria Math" w:hAnsi="Cambria Math"/>
+          </w:rPr>
+          <m:t>m</m:t>
+        </m:r>
+      </m:oMath>
+      <w:r>
+        <w:t xml:space="preserve"> bundles of identical goods, where each of </w:t>
+      </w:r>
+      <m:oMath>
+        <m:r>
+          <w:rPr>
+            <w:rFonts w:ascii="Cambria Math" w:hAnsi="Cambria Math"/>
+          </w:rPr>
+          <m:t>n</m:t>
+        </m:r>
+      </m:oMath>
+      <w:r>
+        <w:t xml:space="preserve"> buyers has a random value for an individual good (between 1 to 50; ties are allowed), but the buyers are sorted in ascending order of value per good s.t the buyer with highest value per good is called buyer no. </w:t>
+      </w:r>
+      <m:oMath>
+        <m:r>
+          <w:rPr>
+            <w:rFonts w:ascii="Cambria Math" w:hAnsi="Cambria Math"/>
+          </w:rPr>
+          <m:t>n</m:t>
+        </m:r>
+      </m:oMath>
+      <w:r>
+        <w:t>.</w:t>
+      </w:r>
+    </w:p>
+    <w:p>
+      <w:pPr>
+        <w:bidi w:val="0"/>
+        <w:spacing w:line="278" w:lineRule="auto"/>
+      </w:pPr>
+      <w:r>
+        <w:t>run_random_bundles_valuations_sorted() runs the VCG pricing algorithm on the</w:t>
+      </w:r>
+    </w:p>
+    <w:p>
+      <w:pPr>
+        <w:bidi w:val="0"/>
+        <w:spacing w:line="278" w:lineRule="auto"/>
+      </w:pPr>
+      <w:r>
+        <w:t>randomly chosen sorted context, for n = m = 20.</w:t>
+      </w:r>
+    </w:p>
+    <w:p>
+      <w:pPr>
+        <w:bidi w:val="0"/>
+        <w:spacing w:line="278" w:lineRule="auto"/>
+      </w:pPr>
+      <w:r>
+        <w:t>As demonstrated in simulation runs below, the results make perfect sense in the bundles context. As expected from the bundles context analysis, the buyer with the highest value per good is matched to the biggest bundle and so on;</w:t>
+      </w:r>
+    </w:p>
+    <w:p>
+      <w:pPr>
+        <w:bidi w:val="0"/>
+        <w:spacing w:line="278" w:lineRule="auto"/>
+      </w:pPr>
+      <w:r>
+        <w:drawing>
+          <wp:anchor distT="0" distB="0" distL="114300" distR="114300" simplePos="0" relativeHeight="251660288" behindDoc="1" locked="0" layoutInCell="1" allowOverlap="1" wp14:anchorId="0CC9F3B9" wp14:editId="37B6705A">
+            <wp:simplePos x="0" y="0"/>
+            <wp:positionH relativeFrom="margin">
+              <wp:posOffset>4300220</wp:posOffset>
+            </wp:positionH>
+            <wp:positionV relativeFrom="paragraph">
+              <wp:posOffset>87630</wp:posOffset>
+            </wp:positionV>
+            <wp:extent cx="1932305" cy="995045"/>
+            <wp:effectExtent l="0" t="0" r="0" b="0"/>
+            <wp:wrapNone/>
+            <wp:docPr id="963079558" name="תמונה 32" descr="A screenshot of a math problem&#10;&#10;Description automatically generated with medium confidence"/>
+            <wp:cNvGraphicFramePr>
+              <a:graphicFrameLocks xmlns:a="http://schemas.openxmlformats.org/drawingml/2006/main" noChangeAspect="1"/>
+            </wp:cNvGraphicFramePr>
+            <a:graphic xmlns:a="http://schemas.openxmlformats.org/drawingml/2006/main">
+              <a:graphicData uri="http://schemas.openxmlformats.org/drawingml/2006/picture">
+                <pic:pic xmlns:pic="http://schemas.openxmlformats.org/drawingml/2006/picture">
+                  <pic:nvPicPr>
+                    <pic:cNvPr id="0" name="Picture 5" descr="A screenshot of a math problem&#10;&#10;Description automatically generated with medium confidence"/>
+                    <pic:cNvPicPr>
+                      <a:picLocks noChangeAspect="1" noChangeArrowheads="1"/>
+                    </pic:cNvPicPr>
+                  </pic:nvPicPr>
+                  <pic:blipFill>
+                    <a:blip r:embed="rId9" cstate="print">
+                      <a:extLst>
+                        <a:ext uri="{28A0092B-C50C-407E-A947-70E740481C1C}">
+                          <a14:useLocalDpi xmlns:a14="http://schemas.microsoft.com/office/drawing/2010/main" val="0"/>
+                        </a:ext>
+                      </a:extLst>
+                    </a:blip>
+                    <a:srcRect/>
+                    <a:stretch>
+                      <a:fillRect/>
+                    </a:stretch>
+                  </pic:blipFill>
+                  <pic:spPr bwMode="auto">
+                    <a:xfrm>
+                      <a:off x="0" y="0"/>
+                      <a:ext cx="1932305" cy="995045"/>
+                    </a:xfrm>
+                    <a:prstGeom prst="rect">
+                      <a:avLst/>
+                    </a:prstGeom>
+                    <a:noFill/>
+                  </pic:spPr>
+                </pic:pic>
+              </a:graphicData>
+            </a:graphic>
+            <wp14:sizeRelH relativeFrom="page">
+              <wp14:pctWidth>0</wp14:pctWidth>
+            </wp14:sizeRelH>
+            <wp14:sizeRelV relativeFrom="page">
+              <wp14:pctHeight>0</wp14:pctHeight>
+            </wp14:sizeRelV>
+          </wp:anchor>
+        </w:drawing>
+      </w:r>
+      <w:r>
+        <w:t xml:space="preserve">Denoting the buyer </w:t>
+      </w:r>
+      <m:oMath>
+        <m:r>
+          <w:rPr>
+            <w:rFonts w:ascii="Cambria Math" w:hAnsi="Cambria Math"/>
+          </w:rPr>
+          <m:t>i</m:t>
+        </m:r>
+      </m:oMath>
+      <w:r>
+        <w:t xml:space="preserve">’s valuation for an individual good by </w:t>
+      </w:r>
+      <m:oMath>
+        <m:sSub>
+          <m:sSubPr>
+            <m:ctrlPr>
+              <w:rPr>
+                <w:rFonts w:ascii="Cambria Math" w:hAnsi="Cambria Math"/>
+                <w:i/>
+              </w:rPr>
+            </m:ctrlPr>
+          </m:sSubPr>
+          <m:e>
+            <m:r>
+              <w:rPr>
+                <w:rFonts w:ascii="Cambria Math" w:hAnsi="Cambria Math"/>
+              </w:rPr>
+              <m:t>t</m:t>
+            </m:r>
+          </m:e>
+          <m:sub>
+            <m:r>
+              <w:rPr>
+                <w:rFonts w:ascii="Cambria Math" w:hAnsi="Cambria Math"/>
+              </w:rPr>
+              <m:t>i</m:t>
+            </m:r>
+          </m:sub>
+        </m:sSub>
+      </m:oMath>
+      <w:r>
+        <w:t xml:space="preserve"> and</w:t>
+      </w:r>
+    </w:p>
+    <w:p>
+      <w:pPr>
+        <w:bidi w:val="0"/>
+        <w:spacing w:line="278" w:lineRule="auto"/>
+      </w:pPr>
+      <w:r>
+        <w:t xml:space="preserve">the number of goods in bundle </w:t>
+      </w:r>
+      <m:oMath>
+        <m:r>
+          <w:rPr>
+            <w:rFonts w:ascii="Cambria Math" w:hAnsi="Cambria Math"/>
+          </w:rPr>
+          <m:t>j</m:t>
+        </m:r>
+      </m:oMath>
+      <w:r>
+        <w:t xml:space="preserve"> by </w:t>
+      </w:r>
+      <m:oMath>
+        <m:sSub>
+          <m:sSubPr>
+            <m:ctrlPr>
+              <w:rPr>
+                <w:rFonts w:ascii="Cambria Math" w:hAnsi="Cambria Math"/>
+                <w:i/>
+              </w:rPr>
+            </m:ctrlPr>
+          </m:sSubPr>
+          <m:e>
+            <m:r>
+              <w:rPr>
+                <w:rFonts w:ascii="Cambria Math" w:hAnsi="Cambria Math"/>
+              </w:rPr>
+              <m:t>c</m:t>
+            </m:r>
+          </m:e>
+          <m:sub>
+            <m:r>
+              <w:rPr>
+                <w:rFonts w:ascii="Cambria Math" w:hAnsi="Cambria Math"/>
+              </w:rPr>
+              <m:t>j</m:t>
+            </m:r>
+          </m:sub>
+        </m:sSub>
+        <m:r>
+          <w:rPr>
+            <w:rFonts w:ascii="Cambria Math" w:hAnsi="Cambria Math"/>
+          </w:rPr>
+          <m:t>=j</m:t>
+        </m:r>
+      </m:oMath>
+      <w:r>
+        <w:t xml:space="preserve">, </w:t>
+      </w:r>
+    </w:p>
+    <w:p>
+      <w:pPr>
+        <w:bidi w:val="0"/>
+        <w:spacing w:line="278" w:lineRule="auto"/>
+      </w:pPr>
+      <w:r>
+        <w:t>in the sorted version of random bundles context,</w:t>
+      </w:r>
+    </w:p>
+    <w:p>
+      <w:pPr>
+        <w:bidi w:val="0"/>
+        <w:spacing w:line="278" w:lineRule="auto"/>
+      </w:pPr>
+      <m:oMathPara>
+        <m:oMath>
+          <m:sSub>
+            <m:sSubPr>
+              <m:ctrlPr>
+                <w:rPr>
+                  <w:rFonts w:ascii="Cambria Math" w:hAnsi="Cambria Math"/>
+                  <w:i/>
+                </w:rPr>
+              </m:ctrlPr>
+            </m:sSubPr>
+            <m:e>
+              <m:r>
+                <w:rPr>
+                  <w:rFonts w:ascii="Cambria Math" w:hAnsi="Cambria Math"/>
+                </w:rPr>
+                <m:t>t</m:t>
+              </m:r>
+            </m:e>
+            <m:sub>
+              <m:r>
+                <w:rPr>
+                  <w:rFonts w:ascii="Cambria Math" w:hAnsi="Cambria Math"/>
+                </w:rPr>
+                <m:t>0</m:t>
+              </m:r>
+            </m:sub>
+          </m:sSub>
+          <m:r>
+            <w:rPr>
+              <w:rFonts w:ascii="Cambria Math" w:hAnsi="Cambria Math"/>
+            </w:rPr>
+            <m:t>≤</m:t>
+          </m:r>
+          <m:sSub>
+            <m:sSubPr>
+              <m:ctrlPr>
+                <w:rPr>
+                  <w:rFonts w:ascii="Cambria Math" w:hAnsi="Cambria Math"/>
+                  <w:i/>
+                </w:rPr>
+              </m:ctrlPr>
+            </m:sSubPr>
+            <m:e>
+              <m:r>
+                <w:rPr>
+                  <w:rFonts w:ascii="Cambria Math" w:hAnsi="Cambria Math"/>
+                </w:rPr>
+                <m:t>t</m:t>
+              </m:r>
+            </m:e>
+            <m:sub>
+              <m:r>
+                <w:rPr>
+                  <w:rFonts w:ascii="Cambria Math" w:hAnsi="Cambria Math"/>
+                </w:rPr>
+                <m:t>1</m:t>
+              </m:r>
+            </m:sub>
+          </m:sSub>
+          <m:r>
+            <w:rPr>
+              <w:rFonts w:ascii="Cambria Math" w:hAnsi="Cambria Math"/>
+            </w:rPr>
+            <m:t>≤…≤</m:t>
+          </m:r>
+          <m:sSub>
+            <m:sSubPr>
+              <m:ctrlPr>
+                <w:rPr>
+                  <w:rFonts w:ascii="Cambria Math" w:hAnsi="Cambria Math"/>
+                  <w:i/>
+                </w:rPr>
+              </m:ctrlPr>
+            </m:sSubPr>
+            <m:e>
+              <m:r>
+                <w:rPr>
+                  <w:rFonts w:ascii="Cambria Math" w:hAnsi="Cambria Math"/>
+                </w:rPr>
+                <m:t>t</m:t>
+              </m:r>
+            </m:e>
+            <m:sub>
+              <m:r>
+                <w:rPr>
+                  <w:rFonts w:ascii="Cambria Math" w:hAnsi="Cambria Math"/>
+                </w:rPr>
+                <m:t>n-1</m:t>
+              </m:r>
+            </m:sub>
+          </m:sSub>
+          <m:r>
+            <w:rPr>
+              <w:rFonts w:ascii="Cambria Math" w:hAnsi="Cambria Math"/>
+            </w:rPr>
+            <m:t xml:space="preserve">,    </m:t>
+          </m:r>
+          <m:sSub>
+            <m:sSubPr>
+              <m:ctrlPr>
+                <w:rPr>
+                  <w:rFonts w:ascii="Cambria Math" w:hAnsi="Cambria Math"/>
+                  <w:i/>
+                </w:rPr>
+              </m:ctrlPr>
+            </m:sSubPr>
+            <m:e>
+              <m:r>
+                <w:rPr>
+                  <w:rFonts w:ascii="Cambria Math" w:hAnsi="Cambria Math"/>
+                </w:rPr>
+                <m:t>c</m:t>
+              </m:r>
+            </m:e>
+            <m:sub>
+              <m:r>
+                <w:rPr>
+                  <w:rFonts w:ascii="Cambria Math" w:hAnsi="Cambria Math"/>
+                </w:rPr>
+                <m:t>0</m:t>
+              </m:r>
+            </m:sub>
+          </m:sSub>
+          <m:r>
+            <w:rPr>
+              <w:rFonts w:ascii="Cambria Math" w:hAnsi="Cambria Math"/>
+            </w:rPr>
+            <m:t>≤</m:t>
+          </m:r>
+          <m:sSub>
+            <m:sSubPr>
+              <m:ctrlPr>
+                <w:rPr>
+                  <w:rFonts w:ascii="Cambria Math" w:hAnsi="Cambria Math"/>
+                  <w:i/>
+                </w:rPr>
+              </m:ctrlPr>
+            </m:sSubPr>
+            <m:e>
+              <m:r>
+                <w:rPr>
+                  <w:rFonts w:ascii="Cambria Math" w:hAnsi="Cambria Math"/>
+                </w:rPr>
+                <m:t>c</m:t>
+              </m:r>
+            </m:e>
+            <m:sub>
+              <m:r>
+                <w:rPr>
+                  <w:rFonts w:ascii="Cambria Math" w:hAnsi="Cambria Math"/>
+                </w:rPr>
+                <m:t>1</m:t>
+              </m:r>
+            </m:sub>
+          </m:sSub>
+          <m:r>
+            <w:rPr>
+              <w:rFonts w:ascii="Cambria Math" w:hAnsi="Cambria Math"/>
+            </w:rPr>
+            <m:t>≤…≤</m:t>
+          </m:r>
+          <m:sSub>
+            <m:sSubPr>
+              <m:ctrlPr>
+                <w:rPr>
+                  <w:rFonts w:ascii="Cambria Math" w:hAnsi="Cambria Math"/>
+                  <w:i/>
+                </w:rPr>
+              </m:ctrlPr>
+            </m:sSubPr>
+            <m:e>
+              <m:r>
+                <w:rPr>
+                  <w:rFonts w:ascii="Cambria Math" w:hAnsi="Cambria Math"/>
+                </w:rPr>
+                <m:t>c</m:t>
+              </m:r>
+            </m:e>
+            <m:sub>
+              <m:r>
+                <w:rPr>
+                  <w:rFonts w:ascii="Cambria Math" w:hAnsi="Cambria Math"/>
+                </w:rPr>
+                <m:t>m-1</m:t>
+              </m:r>
+            </m:sub>
+          </m:sSub>
+        </m:oMath>
+      </m:oMathPara>
+    </w:p>
+    <w:p>
+      <w:pPr>
+        <w:bidi w:val="0"/>
+        <w:spacing w:line="278" w:lineRule="auto"/>
+      </w:pPr>
+      <w:r>
+        <w:t xml:space="preserve">and as in the analysis in lec.5, an allocation </w:t>
+      </w:r>
+      <m:oMath>
+        <m:sSup>
+          <m:sSupPr>
+            <m:ctrlPr>
+              <w:rPr>
+                <w:rFonts w:ascii="Cambria Math" w:hAnsi="Cambria Math"/>
+                <w:i/>
+              </w:rPr>
+            </m:ctrlPr>
+          </m:sSupPr>
+          <m:e>
+            <m:r>
+              <w:rPr>
+                <w:rFonts w:ascii="Cambria Math" w:hAnsi="Cambria Math"/>
+              </w:rPr>
+              <m:t>M</m:t>
+            </m:r>
+          </m:e>
+          <m:sup>
+            <m:r>
+              <w:rPr>
+                <w:rFonts w:ascii="Cambria Math" w:hAnsi="Cambria Math"/>
+              </w:rPr>
+              <m:t>*</m:t>
+            </m:r>
+          </m:sup>
+        </m:sSup>
+      </m:oMath>
+      <w:r>
+        <w:t xml:space="preserve"> that maximizes SV is</w:t>
+      </w:r>
+    </w:p>
+    <w:p>
+      <w:pPr>
+        <w:bidi w:val="0"/>
+        <w:spacing w:line="278" w:lineRule="auto"/>
+      </w:pPr>
+      <m:oMathPara>
+        <m:oMath>
+          <m:sSup>
+            <m:sSupPr>
+              <m:ctrlPr>
+                <w:rPr>
+                  <w:rFonts w:ascii="Cambria Math" w:hAnsi="Cambria Math"/>
+                  <w:i/>
+                </w:rPr>
+              </m:ctrlPr>
+            </m:sSupPr>
+            <m:e>
+              <m:r>
+                <w:rPr>
+                  <w:rFonts w:ascii="Cambria Math" w:hAnsi="Cambria Math"/>
+                </w:rPr>
+                <m:t>M</m:t>
+              </m:r>
+            </m:e>
+            <m:sup>
+              <m:r>
+                <w:rPr>
+                  <w:rFonts w:ascii="Cambria Math" w:hAnsi="Cambria Math"/>
+                </w:rPr>
+                <m:t>*</m:t>
+              </m:r>
+            </m:sup>
+          </m:sSup>
+          <m:d>
+            <m:dPr>
+              <m:ctrlPr>
+                <w:rPr>
+                  <w:rFonts w:ascii="Cambria Math" w:hAnsi="Cambria Math"/>
+                  <w:i/>
+                </w:rPr>
+              </m:ctrlPr>
+            </m:dPr>
+            <m:e>
+              <m:r>
+                <w:rPr>
+                  <w:rFonts w:ascii="Cambria Math" w:hAnsi="Cambria Math"/>
+                </w:rPr>
+                <m:t>i</m:t>
+              </m:r>
+            </m:e>
+          </m:d>
+          <m:r>
+            <w:rPr>
+              <w:rFonts w:ascii="Cambria Math" w:hAnsi="Cambria Math"/>
+            </w:rPr>
+            <m:t>=i</m:t>
+          </m:r>
+        </m:oMath>
+      </m:oMathPara>
+    </w:p>
+    <w:p>
+      <w:pPr>
+        <w:bidi w:val="0"/>
+        <w:spacing w:line="278" w:lineRule="auto"/>
+      </w:pPr>
+      <w:r>
+        <w:t>(The largest bundle must go to the person who values the good (and hence the bundle of goods) the most and so on).</w:t>
+      </w:r>
+    </w:p>
+    <w:p>
+      <w:pPr>
+        <w:bidi w:val="0"/>
+        <w:spacing w:line="278" w:lineRule="auto"/>
+      </w:pPr>
+      <w:r>
+        <w:t>This is the matching chosen by the VCG algorithm implementation, as shown in lec.7.</w:t>
+      </w:r>
+    </w:p>
+    <w:p>
+      <w:pPr>
+        <w:bidi w:val="0"/>
+        <w:spacing w:line="278" w:lineRule="auto"/>
+      </w:pPr>
+      <w:r>
+        <w:t xml:space="preserve">The player with the lowest value per good (player </w:t>
+      </w:r>
+      <m:oMath>
+        <m:r>
+          <w:rPr>
+            <w:rFonts w:ascii="Cambria Math" w:hAnsi="Cambria Math"/>
+          </w:rPr>
+          <m:t>0</m:t>
+        </m:r>
+      </m:oMath>
+      <w:r>
+        <w:t xml:space="preserve"> in this context) indeed paid </w:t>
+      </w:r>
+      <m:oMath>
+        <m:r>
+          <w:rPr>
+            <w:rFonts w:ascii="Cambria Math" w:hAnsi="Cambria Math"/>
+          </w:rPr>
+          <m:t>0</m:t>
+        </m:r>
+      </m:oMath>
+      <w:r>
+        <w:t xml:space="preserve"> according to our VCG implementation.</w:t>
+      </w:r>
+    </w:p>
+    <w:p>
+      <w:pPr>
+        <w:bidi w:val="0"/>
+        <w:spacing w:line="278" w:lineRule="auto"/>
+      </w:pPr>
+      <w:r>
+        <w:drawing>
+          <wp:anchor distT="0" distB="0" distL="114300" distR="114300" simplePos="0" relativeHeight="251659264" behindDoc="1" locked="0" layoutInCell="1" allowOverlap="1" wp14:anchorId="67738227" wp14:editId="5554F3B9">
+            <wp:simplePos x="0" y="0"/>
+            <wp:positionH relativeFrom="margin">
+              <wp:posOffset>4731385</wp:posOffset>
+            </wp:positionH>
+            <wp:positionV relativeFrom="paragraph">
+              <wp:posOffset>212090</wp:posOffset>
+            </wp:positionV>
+            <wp:extent cx="1610995" cy="822325"/>
+            <wp:effectExtent l="0" t="0" r="8255" b="0"/>
+            <wp:wrapNone/>
+            <wp:docPr id="480899747" name="תמונה 31" descr="A screenshot of a math problem&#10;&#10;Description automatically generated"/>
+            <wp:cNvGraphicFramePr>
+              <a:graphicFrameLocks xmlns:a="http://schemas.openxmlformats.org/drawingml/2006/main" noChangeAspect="1"/>
+            </wp:cNvGraphicFramePr>
+            <a:graphic xmlns:a="http://schemas.openxmlformats.org/drawingml/2006/main">
+              <a:graphicData uri="http://schemas.openxmlformats.org/drawingml/2006/picture">
+                <pic:pic xmlns:pic="http://schemas.openxmlformats.org/drawingml/2006/picture">
+                  <pic:nvPicPr>
+                    <pic:cNvPr id="0" name="Picture 1" descr="A screenshot of a math problem&#10;&#10;Description automatically generated"/>
+                    <pic:cNvPicPr>
+                      <a:picLocks noChangeAspect="1" noChangeArrowheads="1"/>
+                    </pic:cNvPicPr>
+                  </pic:nvPicPr>
+                  <pic:blipFill>
+                    <a:blip r:embed="rId10">
+                      <a:extLst>
+                        <a:ext uri="{28A0092B-C50C-407E-A947-70E740481C1C}">
+                          <a14:useLocalDpi xmlns:a14="http://schemas.microsoft.com/office/drawing/2010/main" val="0"/>
+                        </a:ext>
+                      </a:extLst>
+                    </a:blip>
+                    <a:srcRect/>
+                    <a:stretch>
+                      <a:fillRect/>
+                    </a:stretch>
+                  </pic:blipFill>
+                  <pic:spPr bwMode="auto">
+                    <a:xfrm>
+                      <a:off x="0" y="0"/>
+                      <a:ext cx="1610995" cy="822325"/>
+                    </a:xfrm>
+                    <a:prstGeom prst="rect">
+                      <a:avLst/>
+                    </a:prstGeom>
+                    <a:noFill/>
+                  </pic:spPr>
+                </pic:pic>
+              </a:graphicData>
+            </a:graphic>
+            <wp14:sizeRelH relativeFrom="page">
+              <wp14:pctWidth>0</wp14:pctWidth>
+            </wp14:sizeRelH>
+            <wp14:sizeRelV relativeFrom="page">
+              <wp14:pctHeight>0</wp14:pctHeight>
+            </wp14:sizeRelV>
+          </wp:anchor>
+        </w:drawing>
+      </w:r>
+      <w:r>
+        <w:t>The prices returned by the VCG alg. are identical to the externality prices computed directly from the analysis in lec.7 as</w:t>
+      </w:r>
+    </w:p>
+    <w:p>
+      <w:pPr>
+        <w:bidi w:val="0"/>
+        <w:spacing w:line="278" w:lineRule="auto"/>
+      </w:pPr>
+      <m:oMathPara>
+        <m:oMath>
+          <m:sSub>
+            <m:sSubPr>
+              <m:ctrlPr>
+                <w:rPr>
+                  <w:rFonts w:ascii="Cambria Math" w:hAnsi="Cambria Math"/>
+                  <w:i/>
+                </w:rPr>
+              </m:ctrlPr>
+            </m:sSubPr>
+            <m:e>
+              <m:r>
+                <w:rPr>
+                  <w:rFonts w:ascii="Cambria Math" w:hAnsi="Cambria Math"/>
+                </w:rPr>
+                <m:t>p</m:t>
+              </m:r>
+            </m:e>
+            <m:sub>
+              <m:r>
+                <w:rPr>
+                  <w:rFonts w:ascii="Cambria Math" w:hAnsi="Cambria Math"/>
+                </w:rPr>
+                <m:t>i</m:t>
+              </m:r>
+            </m:sub>
+          </m:sSub>
+          <m:r>
+            <w:rPr>
+              <w:rFonts w:ascii="Cambria Math" w:hAnsi="Cambria Math"/>
+            </w:rPr>
+            <m:t>=</m:t>
+          </m:r>
+          <m:nary>
+            <m:naryPr>
+              <m:chr m:val="∑"/>
+              <m:limLoc m:val="undOvr"/>
+              <m:supHide m:val="1"/>
+              <m:ctrlPr>
+                <w:rPr>
+                  <w:rFonts w:ascii="Cambria Math" w:hAnsi="Cambria Math"/>
+                  <w:i/>
+                </w:rPr>
+              </m:ctrlPr>
+            </m:naryPr>
+            <m:sub>
+              <m:r>
+                <w:rPr>
+                  <w:rFonts w:ascii="Cambria Math" w:hAnsi="Cambria Math"/>
+                </w:rPr>
+                <m:t>j&lt;i</m:t>
+              </m:r>
+            </m:sub>
+            <m:sup/>
+            <m:e>
+              <m:sSub>
+                <m:sSubPr>
+                  <m:ctrlPr>
+                    <w:rPr>
+                      <w:rFonts w:ascii="Cambria Math" w:hAnsi="Cambria Math"/>
+                      <w:i/>
+                    </w:rPr>
+                  </m:ctrlPr>
+                </m:sSubPr>
+                <m:e>
+                  <m:r>
+                    <w:rPr>
+                      <w:rFonts w:ascii="Cambria Math" w:hAnsi="Cambria Math"/>
+                    </w:rPr>
+                    <m:t>r</m:t>
+                  </m:r>
+                </m:e>
+                <m:sub>
+                  <m:r>
+                    <w:rPr>
+                      <w:rFonts w:ascii="Cambria Math" w:hAnsi="Cambria Math"/>
+                    </w:rPr>
+                    <m:t>j</m:t>
+                  </m:r>
+                </m:sub>
+              </m:sSub>
+              <m:d>
+                <m:dPr>
+                  <m:ctrlPr>
+                    <w:rPr>
+                      <w:rFonts w:ascii="Cambria Math" w:hAnsi="Cambria Math"/>
+                      <w:i/>
+                    </w:rPr>
+                  </m:ctrlPr>
+                </m:dPr>
+                <m:e>
+                  <m:sSub>
+                    <m:sSubPr>
+                      <m:ctrlPr>
+                        <w:rPr>
+                          <w:rFonts w:ascii="Cambria Math" w:hAnsi="Cambria Math"/>
+                          <w:i/>
+                        </w:rPr>
+                      </m:ctrlPr>
+                    </m:sSubPr>
+                    <m:e>
+                      <m:r>
+                        <w:rPr>
+                          <w:rFonts w:ascii="Cambria Math" w:hAnsi="Cambria Math"/>
+                        </w:rPr>
+                        <m:t>c</m:t>
+                      </m:r>
+                    </m:e>
+                    <m:sub>
+                      <m:r>
+                        <w:rPr>
+                          <w:rFonts w:ascii="Cambria Math" w:hAnsi="Cambria Math"/>
+                        </w:rPr>
+                        <m:t>j+1</m:t>
+                      </m:r>
+                    </m:sub>
+                  </m:sSub>
+                  <m:r>
+                    <w:rPr>
+                      <w:rFonts w:ascii="Cambria Math" w:hAnsi="Cambria Math"/>
+                    </w:rPr>
+                    <m:t>-</m:t>
+                  </m:r>
+                  <m:sSub>
+                    <m:sSubPr>
+                      <m:ctrlPr>
+                        <w:rPr>
+                          <w:rFonts w:ascii="Cambria Math" w:hAnsi="Cambria Math"/>
+                          <w:i/>
+                        </w:rPr>
+                      </m:ctrlPr>
+                    </m:sSubPr>
+                    <m:e>
+                      <m:r>
+                        <w:rPr>
+                          <w:rFonts w:ascii="Cambria Math" w:hAnsi="Cambria Math"/>
+                        </w:rPr>
+                        <m:t>c</m:t>
+                      </m:r>
+                    </m:e>
+                    <m:sub>
+                      <m:r>
+                        <w:rPr>
+                          <w:rFonts w:ascii="Cambria Math" w:hAnsi="Cambria Math"/>
+                        </w:rPr>
+                        <m:t>j</m:t>
+                      </m:r>
+                    </m:sub>
+                  </m:sSub>
+                </m:e>
+              </m:d>
+            </m:e>
+          </m:nary>
+          <m:r>
+            <w:rPr>
+              <w:rFonts w:ascii="Cambria Math" w:hAnsi="Cambria Math"/>
+            </w:rPr>
+            <m:t>=</m:t>
+          </m:r>
+          <m:nary>
+            <m:naryPr>
+              <m:chr m:val="∑"/>
+              <m:limLoc m:val="undOvr"/>
+              <m:supHide m:val="1"/>
+              <m:ctrlPr>
+                <w:rPr>
+                  <w:rFonts w:ascii="Cambria Math" w:hAnsi="Cambria Math"/>
+                  <w:i/>
+                </w:rPr>
+              </m:ctrlPr>
+            </m:naryPr>
+            <m:sub>
+              <m:r>
+                <w:rPr>
+                  <w:rFonts w:ascii="Cambria Math" w:hAnsi="Cambria Math"/>
+                </w:rPr>
+                <m:t>j&lt;i</m:t>
+              </m:r>
+            </m:sub>
+            <m:sup/>
+            <m:e>
+              <m:sSub>
+                <m:sSubPr>
+                  <m:ctrlPr>
+                    <w:rPr>
+                      <w:rFonts w:ascii="Cambria Math" w:hAnsi="Cambria Math"/>
+                      <w:i/>
+                    </w:rPr>
+                  </m:ctrlPr>
+                </m:sSubPr>
+                <m:e>
+                  <m:r>
+                    <w:rPr>
+                      <w:rFonts w:ascii="Cambria Math" w:hAnsi="Cambria Math"/>
+                    </w:rPr>
+                    <m:t>r</m:t>
+                  </m:r>
+                </m:e>
+                <m:sub>
+                  <m:r>
+                    <w:rPr>
+                      <w:rFonts w:ascii="Cambria Math" w:hAnsi="Cambria Math"/>
+                    </w:rPr>
+                    <m:t>j</m:t>
+                  </m:r>
+                </m:sub>
+              </m:sSub>
+              <m:d>
+                <m:dPr>
+                  <m:ctrlPr>
+                    <w:rPr>
+                      <w:rFonts w:ascii="Cambria Math" w:hAnsi="Cambria Math"/>
+                      <w:i/>
+                    </w:rPr>
+                  </m:ctrlPr>
+                </m:dPr>
+                <m:e>
+                  <m:r>
+                    <w:rPr>
+                      <w:rFonts w:ascii="Cambria Math" w:hAnsi="Cambria Math"/>
+                    </w:rPr>
+                    <m:t>j+1-j</m:t>
+                  </m:r>
+                </m:e>
+              </m:d>
+              <m:r>
+                <w:rPr>
+                  <w:rFonts w:ascii="Cambria Math" w:hAnsi="Cambria Math"/>
+                </w:rPr>
+                <m:t>=</m:t>
+              </m:r>
+              <m:nary>
+                <m:naryPr>
+                  <m:chr m:val="∑"/>
+                  <m:limLoc m:val="undOvr"/>
+                  <m:supHide m:val="1"/>
+                  <m:ctrlPr>
+                    <w:rPr>
+                      <w:rFonts w:ascii="Cambria Math" w:hAnsi="Cambria Math"/>
+                      <w:i/>
+                    </w:rPr>
+                  </m:ctrlPr>
+                </m:naryPr>
+                <m:sub>
+                  <m:r>
+                    <w:rPr>
+                      <w:rFonts w:ascii="Cambria Math" w:hAnsi="Cambria Math"/>
+                    </w:rPr>
+                    <m:t>j&lt;i</m:t>
+                  </m:r>
+                </m:sub>
+                <m:sup/>
+                <m:e>
+                  <m:sSub>
+                    <m:sSubPr>
+                      <m:ctrlPr>
+                        <w:rPr>
+                          <w:rFonts w:ascii="Cambria Math" w:hAnsi="Cambria Math"/>
+                          <w:i/>
+                        </w:rPr>
+                      </m:ctrlPr>
+                    </m:sSubPr>
+                    <m:e>
+                      <m:r>
+                        <w:rPr>
+                          <w:rFonts w:ascii="Cambria Math" w:hAnsi="Cambria Math"/>
+                        </w:rPr>
+                        <m:t>r</m:t>
+                      </m:r>
+                    </m:e>
+                    <m:sub>
+                      <m:r>
+                        <w:rPr>
+                          <w:rFonts w:ascii="Cambria Math" w:hAnsi="Cambria Math"/>
+                        </w:rPr>
+                        <m:t>j</m:t>
+                      </m:r>
+                    </m:sub>
+                  </m:sSub>
+                </m:e>
+              </m:nary>
+            </m:e>
+          </m:nary>
+        </m:oMath>
+      </m:oMathPara>
+    </w:p>
+    <w:p>
+      <w:pPr>
+        <w:bidi w:val="0"/>
+        <w:spacing w:line="278" w:lineRule="auto"/>
+      </w:pPr>
+      <w:r>
+        <w:t xml:space="preserve">(note, the affected players are </w:t>
+      </w:r>
+      <m:oMath>
+        <m:r>
+          <w:rPr>
+            <w:rFonts w:ascii="Cambria Math" w:hAnsi="Cambria Math"/>
+          </w:rPr>
+          <m:t>j&lt;i</m:t>
+        </m:r>
+      </m:oMath>
+      <w:r>
+        <w:t xml:space="preserve"> as the buyers are sorted in ascending order).</w:t>
+      </w:r>
+    </w:p>
+    <w:p>
+      <w:pPr>
+        <w:bidi w:val="0"/>
+        <w:spacing w:line="278" w:lineRule="auto"/>
+      </w:pPr>
+      <w:r>
+        <w:t>The results also comply with thm8.3;</w:t>
+      </w:r>
+    </w:p>
+    <w:p>
+      <w:pPr>
+        <w:bidi w:val="0"/>
+        <w:spacing w:line="278" w:lineRule="auto"/>
+      </w:pPr>
+      <w:r>
+        <w:drawing>
+          <wp:inline distT="0" distB="0" distL="0" distR="0" wp14:anchorId="3716ED14" wp14:editId="0591EF30">
+            <wp:extent cx="5274310" cy="469900"/>
+            <wp:effectExtent l="0" t="0" r="2540" b="6350"/>
+            <wp:docPr id="374308264" name="תמונה 26"/>
+            <wp:cNvGraphicFramePr>
+              <a:graphicFrameLocks xmlns:a="http://schemas.openxmlformats.org/drawingml/2006/main" noChangeAspect="1"/>
+            </wp:cNvGraphicFramePr>
+            <a:graphic xmlns:a="http://schemas.openxmlformats.org/drawingml/2006/main">
+              <a:graphicData uri="http://schemas.openxmlformats.org/drawingml/2006/picture">
+                <pic:pic xmlns:pic="http://schemas.openxmlformats.org/drawingml/2006/picture">
+                  <pic:nvPicPr>
+                    <pic:cNvPr id="0" name="Picture 75"/>
+                    <pic:cNvPicPr>
+                      <a:picLocks noChangeAspect="1" noChangeArrowheads="1"/>
+                    </pic:cNvPicPr>
+                  </pic:nvPicPr>
+                  <pic:blipFill>
+                    <a:blip r:embed="rId11">
+                      <a:extLst>
+                        <a:ext uri="{28A0092B-C50C-407E-A947-70E740481C1C}">
+                          <a14:useLocalDpi xmlns:a14="http://schemas.microsoft.com/office/drawing/2010/main" val="0"/>
+                        </a:ext>
+                      </a:extLst>
+                    </a:blip>
+                    <a:srcRect/>
+                    <a:stretch>
+                      <a:fillRect/>
+                    </a:stretch>
+                  </pic:blipFill>
+                  <pic:spPr bwMode="auto">
+                    <a:xfrm>
+                      <a:off x="0" y="0"/>
+                      <a:ext cx="5274310" cy="469900"/>
+                    </a:xfrm>
+                    <a:prstGeom prst="rect">
+                      <a:avLst/>
+                    </a:prstGeom>
+                    <a:noFill/>
+                    <a:ln>
+                      <a:noFill/>
+                    </a:ln>
+                  </pic:spPr>
+                </pic:pic>
+              </a:graphicData>
+            </a:graphic>
+          </wp:inline>
+        </w:drawing>
+      </w:r>
+    </w:p>
+    <w:p>
+      <w:pPr>
+        <w:bidi w:val="0"/>
+        <w:spacing w:line="278" w:lineRule="auto"/>
+      </w:pPr>
+    </w:p>
+    <w:p>
+      <w:pPr>
+        <w:bidi w:val="0"/>
+        <w:spacing w:line="278" w:lineRule="auto"/>
+      </w:pPr>
+      <w:r>
+        <w:t>(in reversed order in this context)</w:t>
+      </w:r>
+    </w:p>
+    <w:p>
+      <w:pPr>
+        <w:bidi w:val="0"/>
+        <w:spacing w:line="278" w:lineRule="auto"/>
+      </w:pPr>
+    </w:p>
+    <w:p>
+      <w:pPr>
+        <w:bidi w:val="0"/>
+        <w:spacing w:line="278" w:lineRule="auto"/>
+      </w:pPr>
+      <w:r>
+        <w:t>Several results for analysis;</w:t>
+      </w:r>
+    </w:p>
+    <w:p>
+      <w:pPr>
+        <w:bidi w:val="0"/>
+        <w:spacing w:line="278" w:lineRule="auto"/>
+      </w:pPr>
+      <w:r>
+        <w:drawing>
+          <wp:inline distT="0" distB="0" distL="0" distR="0" wp14:anchorId="4A91AC86" wp14:editId="431FD836">
+            <wp:extent cx="5270500" cy="1104900"/>
+            <wp:effectExtent l="0" t="0" r="6350" b="0"/>
+            <wp:docPr id="276913549" name="תמונה 25" descr="תמונה שמכילה טקסט, צילום מסך, גופן&#10;&#10;התיאור נוצר באופן אוטומטי"/>
+            <wp:cNvGraphicFramePr>
+              <a:graphicFrameLocks xmlns:a="http://schemas.openxmlformats.org/drawingml/2006/main" noChangeAspect="1"/>
+            </wp:cNvGraphicFramePr>
+            <a:graphic xmlns:a="http://schemas.openxmlformats.org/drawingml/2006/main">
+              <a:graphicData uri="http://schemas.openxmlformats.org/drawingml/2006/picture">
+                <pic:pic xmlns:pic="http://schemas.openxmlformats.org/drawingml/2006/picture">
+                  <pic:nvPicPr>
+                    <pic:cNvPr id="276913549" name="תמונה 25" descr="תמונה שמכילה טקסט, צילום מסך, גופן&#10;&#10;התיאור נוצר באופן אוטומטי"/>
+                    <pic:cNvPicPr>
+                      <a:picLocks noChangeAspect="1" noChangeArrowheads="1"/>
+                    </pic:cNvPicPr>
+                  </pic:nvPicPr>
+                  <pic:blipFill>
+                    <a:blip r:embed="rId12" cstate="print">
+                      <a:extLst>
+                        <a:ext uri="{28A0092B-C50C-407E-A947-70E740481C1C}">
+                          <a14:useLocalDpi xmlns:a14="http://schemas.microsoft.com/office/drawing/2010/main" val="0"/>
+                        </a:ext>
+                      </a:extLst>
+                    </a:blip>
+                    <a:srcRect/>
+                    <a:stretch>
+                      <a:fillRect/>
+                    </a:stretch>
+                  </pic:blipFill>
+                  <pic:spPr bwMode="auto">
+                    <a:xfrm>
+                      <a:off x="0" y="0"/>
+                      <a:ext cx="5270500" cy="1104900"/>
+                    </a:xfrm>
+                    <a:prstGeom prst="rect">
+                      <a:avLst/>
+                    </a:prstGeom>
+                    <a:noFill/>
+                    <a:ln>
+                      <a:noFill/>
+                    </a:ln>
+                  </pic:spPr>
+                </pic:pic>
+              </a:graphicData>
+            </a:graphic>
+          </wp:inline>
+        </w:drawing>
+      </w:r>
+    </w:p>
+    <w:p>
+      <w:pPr>
+        <w:bidi w:val="0"/>
+        <w:spacing w:line="278" w:lineRule="auto"/>
+      </w:pPr>
+      <w:r>
+        <w:drawing>
+          <wp:inline distT="0" distB="0" distL="0" distR="0" wp14:anchorId="46CCD638" wp14:editId="3A329F8E">
+            <wp:extent cx="5274310" cy="1104265"/>
+            <wp:effectExtent l="0" t="0" r="2540" b="635"/>
+            <wp:docPr id="1828830465" name="תמונה 24" descr="A black background with many small lines&#10;&#10;Description automatically generated with medium confidence"/>
+            <wp:cNvGraphicFramePr>
+              <a:graphicFrameLocks xmlns:a="http://schemas.openxmlformats.org/drawingml/2006/main" noChangeAspect="1"/>
+            </wp:cNvGraphicFramePr>
+            <a:graphic xmlns:a="http://schemas.openxmlformats.org/drawingml/2006/main">
+              <a:graphicData uri="http://schemas.openxmlformats.org/drawingml/2006/picture">
+                <pic:pic xmlns:pic="http://schemas.openxmlformats.org/drawingml/2006/picture">
+                  <pic:nvPicPr>
+                    <pic:cNvPr id="0" name="Picture 77" descr="A black background with many small lines&#10;&#10;Description automatically generated with medium confidence"/>
+                    <pic:cNvPicPr>
+                      <a:picLocks noChangeAspect="1" noChangeArrowheads="1"/>
+                    </pic:cNvPicPr>
+                  </pic:nvPicPr>
+                  <pic:blipFill>
+                    <a:blip r:embed="rId13" cstate="print">
+                      <a:extLst>
+                        <a:ext uri="{28A0092B-C50C-407E-A947-70E740481C1C}">
+                          <a14:useLocalDpi xmlns:a14="http://schemas.microsoft.com/office/drawing/2010/main" val="0"/>
+                        </a:ext>
+                      </a:extLst>
+                    </a:blip>
+                    <a:srcRect/>
+                    <a:stretch>
+                      <a:fillRect/>
+                    </a:stretch>
+                  </pic:blipFill>
+                  <pic:spPr bwMode="auto">
+                    <a:xfrm>
+                      <a:off x="0" y="0"/>
+                      <a:ext cx="5274310" cy="1104265"/>
+                    </a:xfrm>
+                    <a:prstGeom prst="rect">
+                      <a:avLst/>
+                    </a:prstGeom>
+                    <a:noFill/>
+                    <a:ln>
+                      <a:noFill/>
+                    </a:ln>
+                  </pic:spPr>
+                </pic:pic>
+              </a:graphicData>
+            </a:graphic>
+          </wp:inline>
+        </w:drawing>
+      </w:r>
+    </w:p>
+    <w:p>
+      <w:pPr>
+        <w:bidi w:val="0"/>
+        <w:spacing w:line="278" w:lineRule="auto"/>
+      </w:pPr>
+      <w:r>
+        <w:drawing>
+          <wp:inline distT="0" distB="0" distL="0" distR="0" wp14:anchorId="150ABAA7" wp14:editId="1AD360BB">
+            <wp:extent cx="5274310" cy="1115695"/>
+            <wp:effectExtent l="0" t="0" r="2540" b="8255"/>
+            <wp:docPr id="896419185" name="תמונה 23" descr="A blurry image of a black background&#10;&#10;Description automatically generated"/>
+            <wp:cNvGraphicFramePr>
+              <a:graphicFrameLocks xmlns:a="http://schemas.openxmlformats.org/drawingml/2006/main" noChangeAspect="1"/>
+            </wp:cNvGraphicFramePr>
+            <a:graphic xmlns:a="http://schemas.openxmlformats.org/drawingml/2006/main">
+              <a:graphicData uri="http://schemas.openxmlformats.org/drawingml/2006/picture">
+                <pic:pic xmlns:pic="http://schemas.openxmlformats.org/drawingml/2006/picture">
+                  <pic:nvPicPr>
+                    <pic:cNvPr id="0" name="Picture 78" descr="A blurry image of a black background&#10;&#10;Description automatically generated"/>
+                    <pic:cNvPicPr>
+                      <a:picLocks noChangeAspect="1" noChangeArrowheads="1"/>
+                    </pic:cNvPicPr>
+                  </pic:nvPicPr>
+                  <pic:blipFill>
+                    <a:blip r:embed="rId14" cstate="print">
+                      <a:extLst>
+                        <a:ext uri="{28A0092B-C50C-407E-A947-70E740481C1C}">
+                          <a14:useLocalDpi xmlns:a14="http://schemas.microsoft.com/office/drawing/2010/main" val="0"/>
+                        </a:ext>
+                      </a:extLst>
+                    </a:blip>
+                    <a:srcRect/>
+                    <a:stretch>
+                      <a:fillRect/>
+                    </a:stretch>
+                  </pic:blipFill>
+                  <pic:spPr bwMode="auto">
+                    <a:xfrm>
+                      <a:off x="0" y="0"/>
+                      <a:ext cx="5274310" cy="1115695"/>
+                    </a:xfrm>
+                    <a:prstGeom prst="rect">
+                      <a:avLst/>
+                    </a:prstGeom>
+                    <a:noFill/>
+                    <a:ln>
+                      <a:noFill/>
+                    </a:ln>
+                  </pic:spPr>
+                </pic:pic>
+              </a:graphicData>
+            </a:graphic>
+          </wp:inline>
+        </w:drawing>
+      </w:r>
+    </w:p>
+    <w:p>
+      <w:pPr>
+        <w:bidi w:val="0"/>
+        <w:spacing w:line="278" w:lineRule="auto"/>
+      </w:pPr>
+      <w:r>
+        <w:rPr>
+          <w:b/>
+          <w:bCs/>
+        </w:rPr>
+        <w:t>(b).</w:t>
+      </w:r>
+      <w:r>
+        <w:t xml:space="preserve"> When run in the same contexts (with the same randomness), GSP prices are consistently higher than VCG prices. Moreover, the difference increases as bundle size increases with the GSP price for the bundle of </w:t>
+      </w:r>
+      <m:oMath>
+        <m:r>
+          <w:rPr>
+            <w:rFonts w:ascii="Cambria Math" w:hAnsi="Cambria Math"/>
+          </w:rPr>
+          <m:t>20</m:t>
+        </m:r>
+      </m:oMath>
+      <w:r>
+        <w:t xml:space="preserve"> items being almost twice the price of </w:t>
+      </w:r>
+      <m:oMath>
+        <m:r>
+          <w:rPr>
+            <w:rFonts w:ascii="Cambria Math" w:hAnsi="Cambria Math"/>
+          </w:rPr>
+          <m:t>VCG.</m:t>
+        </m:r>
+      </m:oMath>
+    </w:p>
+    <w:p>
+      <w:pPr>
+        <w:bidi w:val="0"/>
+        <w:spacing w:line="278" w:lineRule="auto"/>
+      </w:pPr>
+      <w:r>
+        <w:drawing>
+          <wp:inline distT="0" distB="0" distL="0" distR="0" wp14:anchorId="49BC069F" wp14:editId="0E3ED08D">
+            <wp:extent cx="5274310" cy="1256665"/>
+            <wp:effectExtent l="0" t="0" r="2540" b="635"/>
+            <wp:docPr id="695674677" name="תמונה 22" descr="תמונה שמכילה טקסט, צילום מסך, גופן&#10;&#10;התיאור נוצר באופן אוטומטי"/>
+            <wp:cNvGraphicFramePr>
+              <a:graphicFrameLocks xmlns:a="http://schemas.openxmlformats.org/drawingml/2006/main" noChangeAspect="1"/>
+            </wp:cNvGraphicFramePr>
+            <a:graphic xmlns:a="http://schemas.openxmlformats.org/drawingml/2006/main">
+              <a:graphicData uri="http://schemas.openxmlformats.org/drawingml/2006/picture">
+                <pic:pic xmlns:pic="http://schemas.openxmlformats.org/drawingml/2006/picture">
+                  <pic:nvPicPr>
+                    <pic:cNvPr id="695674677" name="תמונה 22" descr="תמונה שמכילה טקסט, צילום מסך, גופן&#10;&#10;התיאור נוצר באופן אוטומטי"/>
+                    <pic:cNvPicPr>
+                      <a:picLocks noChangeAspect="1" noChangeArrowheads="1"/>
+                    </pic:cNvPicPr>
+                  </pic:nvPicPr>
+                  <pic:blipFill>
+                    <a:blip r:embed="rId15" cstate="print">
+                      <a:extLst>
+                        <a:ext uri="{28A0092B-C50C-407E-A947-70E740481C1C}">
+                          <a14:useLocalDpi xmlns:a14="http://schemas.microsoft.com/office/drawing/2010/main" val="0"/>
+                        </a:ext>
+                      </a:extLst>
+                    </a:blip>
+                    <a:srcRect/>
+                    <a:stretch>
+                      <a:fillRect/>
+                    </a:stretch>
+                  </pic:blipFill>
+                  <pic:spPr bwMode="auto">
+                    <a:xfrm>
+                      <a:off x="0" y="0"/>
+                      <a:ext cx="5274310" cy="1256665"/>
+                    </a:xfrm>
+                    <a:prstGeom prst="rect">
+                      <a:avLst/>
+                    </a:prstGeom>
+                    <a:noFill/>
+                    <a:ln>
+                      <a:noFill/>
+                    </a:ln>
+                  </pic:spPr>
+                </pic:pic>
+              </a:graphicData>
+            </a:graphic>
+          </wp:inline>
+        </w:drawing>
+      </w:r>
+    </w:p>
+    <w:p>
+      <w:pPr>
+        <w:bidi w:val="0"/>
+        <w:spacing w:line="278" w:lineRule="auto"/>
+      </w:pPr>
+      <w:r>
+        <w:drawing>
+          <wp:inline distT="0" distB="0" distL="0" distR="0" wp14:anchorId="160E6D52" wp14:editId="160D1081">
+            <wp:extent cx="5274310" cy="1223645"/>
+            <wp:effectExtent l="0" t="0" r="2540" b="0"/>
+            <wp:docPr id="1200322997" name="תמונה 21" descr="A computer screen shot of numbers&#10;&#10;Description automatically generated"/>
+            <wp:cNvGraphicFramePr>
+              <a:graphicFrameLocks xmlns:a="http://schemas.openxmlformats.org/drawingml/2006/main" noChangeAspect="1"/>
+            </wp:cNvGraphicFramePr>
+            <a:graphic xmlns:a="http://schemas.openxmlformats.org/drawingml/2006/main">
+              <a:graphicData uri="http://schemas.openxmlformats.org/drawingml/2006/picture">
+                <pic:pic xmlns:pic="http://schemas.openxmlformats.org/drawingml/2006/picture">
+                  <pic:nvPicPr>
+                    <pic:cNvPr id="0" name="Picture 80" descr="A computer screen shot of numbers&#10;&#10;Description automatically generated"/>
+                    <pic:cNvPicPr>
+                      <a:picLocks noChangeAspect="1" noChangeArrowheads="1"/>
+                    </pic:cNvPicPr>
+                  </pic:nvPicPr>
+                  <pic:blipFill>
+                    <a:blip r:embed="rId16" cstate="print">
+                      <a:extLst>
+                        <a:ext uri="{28A0092B-C50C-407E-A947-70E740481C1C}">
+                          <a14:useLocalDpi xmlns:a14="http://schemas.microsoft.com/office/drawing/2010/main" val="0"/>
+                        </a:ext>
+                      </a:extLst>
+                    </a:blip>
+                    <a:srcRect/>
+                    <a:stretch>
+                      <a:fillRect/>
+                    </a:stretch>
+                  </pic:blipFill>
+                  <pic:spPr bwMode="auto">
+                    <a:xfrm>
+                      <a:off x="0" y="0"/>
+                      <a:ext cx="5274310" cy="1223645"/>
+                    </a:xfrm>
+                    <a:prstGeom prst="rect">
+                      <a:avLst/>
+                    </a:prstGeom>
+                    <a:noFill/>
+                    <a:ln>
+                      <a:noFill/>
+                    </a:ln>
+                  </pic:spPr>
+                </pic:pic>
+              </a:graphicData>
+            </a:graphic>
+          </wp:inline>
+        </w:drawing>
+      </w:r>
+    </w:p>
+    <w:p>
+      <w:pPr>
+        <w:bidi w:val="0"/>
+        <w:spacing w:line="278" w:lineRule="auto"/>
+      </w:pPr>
+      <w:r>
+        <w:lastRenderedPageBreak/>
+        <w:drawing>
+          <wp:inline distT="0" distB="0" distL="0" distR="0" wp14:anchorId="766DFEE0" wp14:editId="6BBEE967">
+            <wp:extent cx="5270500" cy="1289050"/>
+            <wp:effectExtent l="0" t="0" r="6350" b="6350"/>
+            <wp:docPr id="1319238786" name="תמונה 20" descr="A screen shot of a computer screen&#10;&#10;Description automatically generated"/>
+            <wp:cNvGraphicFramePr>
+              <a:graphicFrameLocks xmlns:a="http://schemas.openxmlformats.org/drawingml/2006/main" noChangeAspect="1"/>
+            </wp:cNvGraphicFramePr>
+            <a:graphic xmlns:a="http://schemas.openxmlformats.org/drawingml/2006/main">
+              <a:graphicData uri="http://schemas.openxmlformats.org/drawingml/2006/picture">
+                <pic:pic xmlns:pic="http://schemas.openxmlformats.org/drawingml/2006/picture">
+                  <pic:nvPicPr>
+                    <pic:cNvPr id="0" name="Picture 81" descr="A screen shot of a computer screen&#10;&#10;Description automatically generated"/>
+                    <pic:cNvPicPr>
+                      <a:picLocks noChangeAspect="1" noChangeArrowheads="1"/>
+                    </pic:cNvPicPr>
+                  </pic:nvPicPr>
+                  <pic:blipFill>
+                    <a:blip r:embed="rId17" cstate="print">
+                      <a:extLst>
+                        <a:ext uri="{28A0092B-C50C-407E-A947-70E740481C1C}">
+                          <a14:useLocalDpi xmlns:a14="http://schemas.microsoft.com/office/drawing/2010/main" val="0"/>
+                        </a:ext>
+                      </a:extLst>
+                    </a:blip>
+                    <a:srcRect/>
+                    <a:stretch>
+                      <a:fillRect/>
+                    </a:stretch>
+                  </pic:blipFill>
+                  <pic:spPr bwMode="auto">
+                    <a:xfrm>
+                      <a:off x="0" y="0"/>
+                      <a:ext cx="5270500" cy="1289050"/>
+                    </a:xfrm>
+                    <a:prstGeom prst="rect">
+                      <a:avLst/>
+                    </a:prstGeom>
+                    <a:noFill/>
+                    <a:ln>
+                      <a:noFill/>
+                    </a:ln>
+                  </pic:spPr>
+                </pic:pic>
+              </a:graphicData>
+            </a:graphic>
+          </wp:inline>
+        </w:drawing>
+      </w:r>
+    </w:p>
+    <w:p>
+      <w:pPr>
+        <w:bidi w:val="0"/>
+        <w:spacing w:line="278" w:lineRule="auto"/>
+      </w:pPr>
+      <w:r>
+        <w:drawing>
+          <wp:inline distT="0" distB="0" distL="0" distR="0" wp14:anchorId="186A6F73" wp14:editId="0E22E52F">
+            <wp:extent cx="5274310" cy="1250315"/>
+            <wp:effectExtent l="0" t="0" r="2540" b="6985"/>
+            <wp:docPr id="1112842010" name="תמונה 19" descr="תמונה שמכילה טקסט, צילום מסך, גופן&#10;&#10;התיאור נוצר באופן אוטומטי"/>
+            <wp:cNvGraphicFramePr>
+              <a:graphicFrameLocks xmlns:a="http://schemas.openxmlformats.org/drawingml/2006/main" noChangeAspect="1"/>
+            </wp:cNvGraphicFramePr>
+            <a:graphic xmlns:a="http://schemas.openxmlformats.org/drawingml/2006/main">
+              <a:graphicData uri="http://schemas.openxmlformats.org/drawingml/2006/picture">
+                <pic:pic xmlns:pic="http://schemas.openxmlformats.org/drawingml/2006/picture">
+                  <pic:nvPicPr>
+                    <pic:cNvPr id="1112842010" name="תמונה 19" descr="תמונה שמכילה טקסט, צילום מסך, גופן&#10;&#10;התיאור נוצר באופן אוטומטי"/>
+                    <pic:cNvPicPr>
+                      <a:picLocks noChangeAspect="1" noChangeArrowheads="1"/>
+                    </pic:cNvPicPr>
+                  </pic:nvPicPr>
+                  <pic:blipFill>
+                    <a:blip r:embed="rId18" cstate="print">
+                      <a:extLst>
+                        <a:ext uri="{28A0092B-C50C-407E-A947-70E740481C1C}">
+                          <a14:useLocalDpi xmlns:a14="http://schemas.microsoft.com/office/drawing/2010/main" val="0"/>
+                        </a:ext>
+                      </a:extLst>
+                    </a:blip>
+                    <a:srcRect/>
+                    <a:stretch>
+                      <a:fillRect/>
+                    </a:stretch>
+                  </pic:blipFill>
+                  <pic:spPr bwMode="auto">
+                    <a:xfrm>
+                      <a:off x="0" y="0"/>
+                      <a:ext cx="5274310" cy="1250315"/>
+                    </a:xfrm>
+                    <a:prstGeom prst="rect">
+                      <a:avLst/>
+                    </a:prstGeom>
+                    <a:noFill/>
+                    <a:ln>
+                      <a:noFill/>
+                    </a:ln>
+                  </pic:spPr>
+                </pic:pic>
+              </a:graphicData>
+            </a:graphic>
+          </wp:inline>
+        </w:drawing>
+      </w:r>
+    </w:p>
+    <w:p>
+      <w:pPr>
+        <w:bidi w:val="0"/>
+        <w:spacing w:line="278" w:lineRule="auto"/>
+      </w:pPr>
+      <w:r>
+        <w:t>Interestingly, for a context where all players have identical value per good, both algorithms return identical results.</w:t>
+      </w:r>
+    </w:p>
+    <w:p>
+      <w:pPr>
+        <w:bidi w:val="0"/>
+        <w:spacing w:line="278" w:lineRule="auto"/>
+      </w:pPr>
+      <w:r>
+        <w:drawing>
+          <wp:inline distT="0" distB="0" distL="0" distR="0" wp14:anchorId="76259298" wp14:editId="0DC65E78">
+            <wp:extent cx="5274310" cy="1370965"/>
+            <wp:effectExtent l="0" t="0" r="2540" b="635"/>
+            <wp:docPr id="1870556708" name="תמונה 18" descr="תמונה שמכילה צילום מסך, טקסט, גופן&#10;&#10;התיאור נוצר באופן אוטומטי"/>
+            <wp:cNvGraphicFramePr>
+              <a:graphicFrameLocks xmlns:a="http://schemas.openxmlformats.org/drawingml/2006/main" noChangeAspect="1"/>
+            </wp:cNvGraphicFramePr>
+            <a:graphic xmlns:a="http://schemas.openxmlformats.org/drawingml/2006/main">
+              <a:graphicData uri="http://schemas.openxmlformats.org/drawingml/2006/picture">
+                <pic:pic xmlns:pic="http://schemas.openxmlformats.org/drawingml/2006/picture">
+                  <pic:nvPicPr>
+                    <pic:cNvPr id="1870556708" name="תמונה 18" descr="תמונה שמכילה צילום מסך, טקסט, גופן&#10;&#10;התיאור נוצר באופן אוטומטי"/>
+                    <pic:cNvPicPr>
+                      <a:picLocks noChangeAspect="1" noChangeArrowheads="1"/>
+                    </pic:cNvPicPr>
+                  </pic:nvPicPr>
+                  <pic:blipFill>
+                    <a:blip r:embed="rId19" cstate="print">
+                      <a:extLst>
+                        <a:ext uri="{28A0092B-C50C-407E-A947-70E740481C1C}">
+                          <a14:useLocalDpi xmlns:a14="http://schemas.microsoft.com/office/drawing/2010/main" val="0"/>
+                        </a:ext>
+                      </a:extLst>
+                    </a:blip>
+                    <a:srcRect/>
+                    <a:stretch>
+                      <a:fillRect/>
+                    </a:stretch>
+                  </pic:blipFill>
+                  <pic:spPr bwMode="auto">
+                    <a:xfrm>
+                      <a:off x="0" y="0"/>
+                      <a:ext cx="5274310" cy="1370965"/>
+                    </a:xfrm>
+                    <a:prstGeom prst="rect">
+                      <a:avLst/>
+                    </a:prstGeom>
+                    <a:noFill/>
+                    <a:ln>
+                      <a:noFill/>
+                    </a:ln>
+                  </pic:spPr>
+                </pic:pic>
+              </a:graphicData>
+            </a:graphic>
+          </wp:inline>
+        </w:drawing>
+      </w:r>
+    </w:p>
+    <w:p>
+      <w:pPr>
+        <w:bidi w:val="0"/>
+        <w:spacing w:line="278" w:lineRule="auto"/>
+        <w:rPr>
+          <w:rtl/>
+        </w:rPr>
+      </w:pPr>
+      <w:r>
+        <w:drawing>
+          <wp:inline distT="0" distB="0" distL="0" distR="0" wp14:anchorId="3357C059" wp14:editId="64BEFB95">
+            <wp:extent cx="5274310" cy="1282065"/>
+            <wp:effectExtent l="0" t="0" r="2540" b="0"/>
+            <wp:docPr id="621261039" name="תמונה 17" descr="תמונה שמכילה טקסט, צילום מסך, גופן&#10;&#10;התיאור נוצר באופן אוטומטי"/>
+            <wp:cNvGraphicFramePr>
+              <a:graphicFrameLocks xmlns:a="http://schemas.openxmlformats.org/drawingml/2006/main" noChangeAspect="1"/>
+            </wp:cNvGraphicFramePr>
+            <a:graphic xmlns:a="http://schemas.openxmlformats.org/drawingml/2006/main">
+              <a:graphicData uri="http://schemas.openxmlformats.org/drawingml/2006/picture">
+                <pic:pic xmlns:pic="http://schemas.openxmlformats.org/drawingml/2006/picture">
+                  <pic:nvPicPr>
+                    <pic:cNvPr id="621261039" name="תמונה 17" descr="תמונה שמכילה טקסט, צילום מסך, גופן&#10;&#10;התיאור נוצר באופן אוטומטי"/>
+                    <pic:cNvPicPr>
+                      <a:picLocks noChangeAspect="1" noChangeArrowheads="1"/>
+                    </pic:cNvPicPr>
+                  </pic:nvPicPr>
+                  <pic:blipFill>
+                    <a:blip r:embed="rId20" cstate="print">
+                      <a:extLst>
+                        <a:ext uri="{28A0092B-C50C-407E-A947-70E740481C1C}">
+                          <a14:useLocalDpi xmlns:a14="http://schemas.microsoft.com/office/drawing/2010/main" val="0"/>
+                        </a:ext>
+                      </a:extLst>
+                    </a:blip>
+                    <a:srcRect/>
+                    <a:stretch>
+                      <a:fillRect/>
+                    </a:stretch>
+                  </pic:blipFill>
+                  <pic:spPr bwMode="auto">
+                    <a:xfrm>
+                      <a:off x="0" y="0"/>
+                      <a:ext cx="5274310" cy="1282065"/>
+                    </a:xfrm>
+                    <a:prstGeom prst="rect">
+                      <a:avLst/>
+                    </a:prstGeom>
+                    <a:noFill/>
+                    <a:ln>
+                      <a:noFill/>
+                    </a:ln>
+                  </pic:spPr>
+                </pic:pic>
+              </a:graphicData>
+            </a:graphic>
+          </wp:inline>
+        </w:drawing>
+      </w:r>
+    </w:p>
+    <w:p>
+      <w:pPr>
+        <w:bidi w:val="0"/>
+        <w:spacing w:line="278" w:lineRule="auto"/>
+      </w:pPr>
+    </w:p>
+    <w:p>
+      <w:pPr>
+        <w:bidi w:val="0"/>
+        <w:spacing w:line="278" w:lineRule="auto"/>
+      </w:pPr>
+    </w:p>
+    <w:p>
+      <w:pPr>
+        <w:bidi w:val="0"/>
+        <w:spacing w:line="278" w:lineRule="auto"/>
+      </w:pPr>
+    </w:p>
+    <w:p>
+      <w:pPr>
+        <w:bidi w:val="0"/>
+        <w:spacing w:line="278" w:lineRule="auto"/>
+      </w:pPr>
+    </w:p>
+    <w:p>
+      <w:pPr>
+        <w:bidi w:val="0"/>
+        <w:spacing w:line="278" w:lineRule="auto"/>
+      </w:pPr>
+    </w:p>
+    <w:p>
+      <w:pPr>
+        <w:bidi w:val="0"/>
+        <w:spacing w:line="278" w:lineRule="auto"/>
+      </w:pPr>
+    </w:p>
+    <w:p>
+      <w:pPr>
+        <w:bidi w:val="0"/>
+        <w:spacing w:line="278" w:lineRule="auto"/>
+      </w:pPr>
+    </w:p>
+    <w:p>
+      <w:pPr>
+        <w:bidi w:val="0"/>
+        <w:spacing w:line="278" w:lineRule="auto"/>
+      </w:pPr>
+      <w:r>
+        <w:rPr>
+          <w:b/>
+          <w:bCs/>
+        </w:rPr>
+        <w:lastRenderedPageBreak/>
+        <w:t>9.</w:t>
+      </w:r>
+      <w:r>
+        <w:t xml:space="preserve"> </w:t>
       </w:r>
       <w:r>
         <w:t xml:space="preserve">We think the most logical thing would be to define the value on the edge between rider </w:t>
@@ -806,7 +2839,7 @@
         </w:rPr>
         <w:t xml:space="preserve"> </w:t>
       </w:r>
-      <w:hyperlink r:id="rId5" w:history="1">
+      <w:hyperlink r:id="rId21" w:history="1">
         <w:r>
           <w:rPr>
             <w:rStyle w:val="Hyperlink"/>
@@ -840,14 +2873,23 @@
       <w:r>
         <w:rPr>
           <w:rFonts w:eastAsiaTheme="minorEastAsia"/>
+          <w:b/>
+          <w:bCs/>
         </w:rPr>
         <w:t>10b.</w:t>
       </w:r>
       <w:r>
         <w:rPr>
           <w:rFonts w:eastAsiaTheme="minorEastAsia"/>
-        </w:rPr>
-        <w:br/>
+          <w:b/>
+          <w:bCs/>
+        </w:rPr>
+        <w:t xml:space="preserve"> </w:t>
+      </w:r>
+      <w:r>
+        <w:rPr>
+          <w:rFonts w:eastAsiaTheme="minorEastAsia"/>
+        </w:rPr>
         <w:t>The results are as follows:</w:t>
       </w:r>
     </w:p>
@@ -1331,38 +3373,38 @@
         <w:rPr>
           <w:rFonts w:eastAsiaTheme="minorEastAsia"/>
         </w:rPr>
-        <w:t xml:space="preserve">, as </w:t>
+        <w:t xml:space="preserve">, as supply </w:t>
+      </w:r>
+      <w:r>
+        <w:rPr>
+          <w:rFonts w:eastAsiaTheme="minorEastAsia"/>
+        </w:rPr>
+        <w:t xml:space="preserve">grows bigger than the </w:t>
+      </w:r>
+      <w:r>
+        <w:rPr>
+          <w:rFonts w:eastAsiaTheme="minorEastAsia"/>
+        </w:rPr>
+        <w:t>demand</w:t>
+      </w:r>
+      <w:r>
+        <w:rPr>
+          <w:rFonts w:eastAsiaTheme="minorEastAsia"/>
+        </w:rPr>
+        <w:t>, prices will decrease</w:t>
+      </w:r>
+      <w:r>
+        <w:rPr>
+          <w:rFonts w:eastAsiaTheme="minorEastAsia"/>
+        </w:rPr>
+        <w:t xml:space="preserve">, and the consumers </w:t>
       </w:r>
       <w:r>
         <w:rPr>
           <w:rFonts w:eastAsiaTheme="minorEastAsia"/>
         </w:rPr>
         <w:lastRenderedPageBreak/>
-        <w:t xml:space="preserve">supply </w:t>
-      </w:r>
-      <w:r>
-        <w:rPr>
-          <w:rFonts w:eastAsiaTheme="minorEastAsia"/>
-        </w:rPr>
-        <w:t xml:space="preserve">grows bigger than the </w:t>
-      </w:r>
-      <w:r>
-        <w:rPr>
-          <w:rFonts w:eastAsiaTheme="minorEastAsia"/>
-        </w:rPr>
-        <w:t>demand</w:t>
-      </w:r>
-      <w:r>
-        <w:rPr>
-          <w:rFonts w:eastAsiaTheme="minorEastAsia"/>
-        </w:rPr>
-        <w:t>, prices will decrease</w:t>
-      </w:r>
-      <w:r>
-        <w:rPr>
-          <w:rFonts w:eastAsiaTheme="minorEastAsia"/>
-        </w:rPr>
-        <w:t xml:space="preserve">, and the consumers will </w:t>
+        <w:t xml:space="preserve">will </w:t>
       </w:r>
       <w:r>
         <w:rPr>
@@ -1598,6 +3640,8 @@
       <w:r>
         <w:rPr>
           <w:rFonts w:eastAsiaTheme="minorEastAsia"/>
+          <w:b/>
+          <w:bCs/>
         </w:rPr>
         <w:t>11.</w:t>
       </w:r>

</xml_diff>